<commit_message>
Chat funcional sem encriptação
</commit_message>
<xml_diff>
--- a/IPL-TeSP-PSI-TS-2021_Relatório.docx
+++ b/IPL-TeSP-PSI-TS-2021_Relatório.docx
@@ -2300,25 +2300,84 @@
       <w:bookmarkEnd w:id="1"/>
     </w:p>
     <w:p>
-      <w:pPr>
-        <w:rPr>
-          <w:rFonts w:asciiTheme="minorHAnsi" w:hAnsiTheme="minorHAnsi"/>
-          <w:color w:val="auto"/>
-          <w:sz w:val="22"/>
-          <w:szCs w:val="22"/>
-        </w:rPr>
-      </w:pPr>
-      <w:r>
-        <w:t>Nesta secção o grupo vai apresentar todos os detalhes do sistema em questão.</w:t>
+      <w:r>
+        <w:t>O projeto em quest</w:t>
+      </w:r>
+      <w:r>
+        <w:t xml:space="preserve">ão </w:t>
+      </w:r>
+      <w:r>
+        <w:t xml:space="preserve">consiste na criação de uma aplicação que permita dois ou mais clientes trocarem mensagens de uma forma segura e encriptada. Para atingir o objetivo, o grupo vai utilizar a linguagem de programação C#, o protocolo SI e outras ferramentas como </w:t>
+      </w:r>
+      <w:proofErr w:type="spellStart"/>
+      <w:r>
+        <w:t>Sockets</w:t>
+      </w:r>
+      <w:proofErr w:type="spellEnd"/>
+      <w:r>
+        <w:t xml:space="preserve"> que são disponibilizadas pel</w:t>
+      </w:r>
+      <w:r>
+        <w:t>o</w:t>
+      </w:r>
+      <w:r>
+        <w:t xml:space="preserve"> </w:t>
+      </w:r>
+      <w:proofErr w:type="spellStart"/>
+      <w:r>
+        <w:t>framework</w:t>
+      </w:r>
+      <w:proofErr w:type="spellEnd"/>
+      <w:r>
+        <w:t xml:space="preserve"> </w:t>
+      </w:r>
+      <w:r>
+        <w:t>“</w:t>
+      </w:r>
+      <w:r>
+        <w:t>.NET</w:t>
+      </w:r>
+      <w:r>
+        <w:t>”</w:t>
+      </w:r>
+      <w:r>
+        <w:t>.</w:t>
+      </w:r>
+    </w:p>
+    <w:p>
+      <w:r>
+        <w:t xml:space="preserve">De um ponto de vista mais técnico, este projeto baseia-se num modelo cliente-servidor, onde o servidor aguarda pela conexão de novos clientes, que têm de se autenticar através de um </w:t>
+      </w:r>
+      <w:proofErr w:type="spellStart"/>
+      <w:r>
+        <w:t>username</w:t>
+      </w:r>
+      <w:proofErr w:type="spellEnd"/>
+      <w:r>
+        <w:t xml:space="preserve"> e password. Para autenticar os dados recebidos, o servidor</w:t>
+      </w:r>
+      <w:r>
+        <w:t xml:space="preserve"> acede a uma base de dados SQL, verifica se tal registo existe e de seguida envia ao cliente o resultado que, caso seja valido, permite que esse cliente possa usufruir de um chat encriptado e partilhado com outros clientes também autenticados.</w:t>
       </w:r>
     </w:p>
     <w:p/>
+    <w:p/>
+    <w:p/>
+    <w:p/>
+    <w:p/>
+    <w:p/>
+    <w:p/>
+    <w:p/>
+    <w:p/>
+    <w:p/>
+    <w:p/>
     <w:p>
       <w:pPr>
         <w:pStyle w:val="Ttulo2"/>
       </w:pPr>
       <w:bookmarkStart w:id="2" w:name="_Toc67476480"/>
       <w:r>
+        <w:lastRenderedPageBreak/>
         <w:t>Especificação de Requisitos</w:t>
       </w:r>
       <w:bookmarkEnd w:id="2"/>
@@ -2336,12 +2395,7 @@
     </w:p>
     <w:p>
       <w:r>
-        <w:t>&lt;Contextualização de requisitos funcionais a implementar&gt;</w:t>
-      </w:r>
-    </w:p>
-    <w:p>
-      <w:r>
-        <w:t>&lt;etapa II – marcar com um X na coluna “Implementado”&gt;</w:t>
+        <w:t xml:space="preserve">Os requisitos funcionais são funcionalidades que definem diretamente como é que o utilizador vai utilizar a aplicação. </w:t>
       </w:r>
     </w:p>
     <w:p/>
@@ -2470,7 +2524,13 @@
               <w:cnfStyle w:val="000000100000" w:firstRow="0" w:lastRow="0" w:firstColumn="0" w:lastColumn="0" w:oddVBand="0" w:evenVBand="0" w:oddHBand="1" w:evenHBand="0" w:firstRowFirstColumn="0" w:firstRowLastColumn="0" w:lastRowFirstColumn="0" w:lastRowLastColumn="0"/>
             </w:pPr>
             <w:r>
-              <w:t>O sistema deve ter um sistema de autenticação.</w:t>
+              <w:t>O sistema deve ter um sistema de autenticação</w:t>
+            </w:r>
+            <w:r>
+              <w:t>, para autenticar ou registar novos clientes</w:t>
+            </w:r>
+            <w:r>
+              <w:t>.</w:t>
             </w:r>
           </w:p>
         </w:tc>
@@ -2575,7 +2635,13 @@
               <w:cnfStyle w:val="000000100000" w:firstRow="0" w:lastRow="0" w:firstColumn="0" w:lastColumn="0" w:oddVBand="0" w:evenVBand="0" w:oddHBand="1" w:evenHBand="0" w:firstRowFirstColumn="0" w:firstRowLastColumn="0" w:lastRowFirstColumn="0" w:lastRowLastColumn="0"/>
             </w:pPr>
             <w:r>
-              <w:t>O sistema deve o envio de chaves publicas.</w:t>
+              <w:t>O sistema deve</w:t>
+            </w:r>
+            <w:r>
+              <w:t xml:space="preserve"> permitir</w:t>
+            </w:r>
+            <w:r>
+              <w:t xml:space="preserve"> o envio de chaves publicas.</w:t>
             </w:r>
           </w:p>
         </w:tc>
@@ -2665,7 +2731,11 @@
             <w:cnfStyle w:val="001000000000" w:firstRow="0" w:lastRow="0" w:firstColumn="1" w:lastColumn="0" w:oddVBand="0" w:evenVBand="0" w:oddHBand="0" w:evenHBand="0" w:firstRowFirstColumn="0" w:firstRowLastColumn="0" w:lastRowFirstColumn="0" w:lastRowLastColumn="0"/>
             <w:tcW w:w="1183" w:type="dxa"/>
           </w:tcPr>
-          <w:p/>
+          <w:p>
+            <w:r>
+              <w:t>RF-05</w:t>
+            </w:r>
+          </w:p>
         </w:tc>
         <w:tc>
           <w:tcPr>
@@ -2675,6 +2745,9 @@
             <w:pPr>
               <w:cnfStyle w:val="000000100000" w:firstRow="0" w:lastRow="0" w:firstColumn="0" w:lastColumn="0" w:oddVBand="0" w:evenVBand="0" w:oddHBand="1" w:evenHBand="0" w:firstRowFirstColumn="0" w:firstRowLastColumn="0" w:lastRowFirstColumn="0" w:lastRowLastColumn="0"/>
             </w:pPr>
+            <w:r>
+              <w:t>O sistema deve armazenar todos os dados processados pelo servidor num ficheiro à parte</w:t>
+            </w:r>
           </w:p>
         </w:tc>
         <w:tc>
@@ -2687,6 +2760,9 @@
               <w:jc w:val="center"/>
               <w:cnfStyle w:val="000000100000" w:firstRow="0" w:lastRow="0" w:firstColumn="0" w:lastColumn="0" w:oddVBand="0" w:evenVBand="0" w:oddHBand="1" w:evenHBand="0" w:firstRowFirstColumn="0" w:firstRowLastColumn="0" w:lastRowFirstColumn="0" w:lastRowLastColumn="0"/>
             </w:pPr>
+            <w:r>
+              <w:t>Alta</w:t>
+            </w:r>
           </w:p>
         </w:tc>
         <w:tc>
@@ -2711,14 +2787,27 @@
       <w:r>
         <w:t xml:space="preserve">Tabela </w:t>
       </w:r>
-      <w:fldSimple w:instr=" SEQ Tabela \* ARABIC ">
-        <w:r>
-          <w:rPr>
-            <w:noProof/>
-          </w:rPr>
-          <w:t>1</w:t>
-        </w:r>
-      </w:fldSimple>
+      <w:r>
+        <w:fldChar w:fldCharType="begin"/>
+      </w:r>
+      <w:r>
+        <w:instrText xml:space="preserve"> SEQ Tabela \* ARABIC </w:instrText>
+      </w:r>
+      <w:r>
+        <w:fldChar w:fldCharType="separate"/>
+      </w:r>
+      <w:r>
+        <w:rPr>
+          <w:noProof/>
+        </w:rPr>
+        <w:t>1</w:t>
+      </w:r>
+      <w:r>
+        <w:rPr>
+          <w:noProof/>
+        </w:rPr>
+        <w:fldChar w:fldCharType="end"/>
+      </w:r>
       <w:r>
         <w:t xml:space="preserve"> </w:t>
       </w:r>
@@ -2750,28 +2839,30 @@
     </w:p>
     <w:p>
       <w:r>
-        <w:t>&lt;Contextualização de requisitos não funcionais a implementar &gt;</w:t>
-      </w:r>
-    </w:p>
-    <w:p/>
-    <w:p/>
-    <w:p>
-      <w:pPr>
-        <w:pStyle w:val="Ttulo4"/>
-      </w:pPr>
-      <w:r>
-        <w:t>Requisitos Não Funcionais de Usabilidade</w:t>
+        <w:t xml:space="preserve">Os requisitos não funcionais não impactam diretamente a forma como o utilizador </w:t>
+      </w:r>
+      <w:r>
+        <w:t>utiliza a aplicação, mas sim como é que o grupo a desenvolve, como por exemplo, limites de tempo, facilidade de uso, segurança no uso da aplicação, etc…</w:t>
       </w:r>
     </w:p>
     <w:p/>
     <w:p>
-      <w:r>
-        <w:t>&lt;Contextualização de requisitos não funcionais de usabilidade a implementar&gt;</w:t>
+      <w:pPr>
+        <w:pStyle w:val="Ttulo4"/>
+      </w:pPr>
+      <w:r>
+        <w:t>Requisitos Não Funcionais de Usabilidade</w:t>
       </w:r>
     </w:p>
     <w:p>
       <w:r>
-        <w:t>&lt;etapa II – marcar com um X na coluna “Implementado”&gt;</w:t>
+        <w:t xml:space="preserve">Os requisitos não funcionais de usabilidade </w:t>
+      </w:r>
+      <w:r>
+        <w:t>representam</w:t>
+      </w:r>
+      <w:r>
+        <w:t xml:space="preserve"> uma descrição de características que o sistema deve ter para facilitar o seu uso.</w:t>
       </w:r>
     </w:p>
     <w:p/>
@@ -2908,7 +2999,25 @@
             </w:r>
             <w:proofErr w:type="spellEnd"/>
             <w:r>
-              <w:t>’ e fácil de usar.</w:t>
+              <w:t>’</w:t>
+            </w:r>
+            <w:r>
+              <w:t>,</w:t>
+            </w:r>
+            <w:r>
+              <w:t xml:space="preserve"> fácil de u</w:t>
+            </w:r>
+            <w:r>
+              <w:t>tiliz</w:t>
+            </w:r>
+            <w:r>
+              <w:t>ar</w:t>
+            </w:r>
+            <w:r>
+              <w:t xml:space="preserve"> e intuitiva</w:t>
+            </w:r>
+            <w:r>
+              <w:t>.</w:t>
             </w:r>
           </w:p>
         </w:tc>
@@ -3105,14 +3214,27 @@
       <w:r>
         <w:t xml:space="preserve">Tabela </w:t>
       </w:r>
-      <w:fldSimple w:instr=" SEQ Tabela \* ARABIC ">
-        <w:r>
-          <w:rPr>
-            <w:noProof/>
-          </w:rPr>
-          <w:t>2</w:t>
-        </w:r>
-      </w:fldSimple>
+      <w:r>
+        <w:fldChar w:fldCharType="begin"/>
+      </w:r>
+      <w:r>
+        <w:instrText xml:space="preserve"> SEQ Tabela \* ARABIC </w:instrText>
+      </w:r>
+      <w:r>
+        <w:fldChar w:fldCharType="separate"/>
+      </w:r>
+      <w:r>
+        <w:rPr>
+          <w:noProof/>
+        </w:rPr>
+        <w:t>2</w:t>
+      </w:r>
+      <w:r>
+        <w:rPr>
+          <w:noProof/>
+        </w:rPr>
+        <w:fldChar w:fldCharType="end"/>
+      </w:r>
       <w:r>
         <w:t xml:space="preserve"> </w:t>
       </w:r>
@@ -3140,15 +3262,18 @@
         <w:t>Requisitos Não Funcionais de Fiabilidade</w:t>
       </w:r>
     </w:p>
-    <w:p/>
     <w:p>
       <w:r>
-        <w:t>&lt;Contextualização de requisitos não funcionais de fiabilidade a implementar&gt;</w:t>
-      </w:r>
-    </w:p>
-    <w:p>
-      <w:r>
-        <w:t>&lt;etapa II – marcar com um X na coluna “Implementado”&gt;</w:t>
+        <w:t xml:space="preserve">Os requisitos não funcionais de usabilidade </w:t>
+      </w:r>
+      <w:r>
+        <w:t>representam</w:t>
+      </w:r>
+      <w:r>
+        <w:t xml:space="preserve"> uma descrição de características que o sistema deve ter</w:t>
+      </w:r>
+      <w:r>
+        <w:t xml:space="preserve"> para apresentar um comportamento consistente.</w:t>
       </w:r>
     </w:p>
     <w:p/>
@@ -3415,49 +3540,6 @@
           </w:p>
         </w:tc>
       </w:tr>
-      <w:tr>
-        <w:tc>
-          <w:tcPr>
-            <w:cnfStyle w:val="001000000000" w:firstRow="0" w:lastRow="0" w:firstColumn="1" w:lastColumn="0" w:oddVBand="0" w:evenVBand="0" w:oddHBand="0" w:evenHBand="0" w:firstRowFirstColumn="0" w:firstRowLastColumn="0" w:lastRowFirstColumn="0" w:lastRowLastColumn="0"/>
-            <w:tcW w:w="1413" w:type="dxa"/>
-          </w:tcPr>
-          <w:p/>
-        </w:tc>
-        <w:tc>
-          <w:tcPr>
-            <w:tcW w:w="4885" w:type="dxa"/>
-          </w:tcPr>
-          <w:p>
-            <w:pPr>
-              <w:cnfStyle w:val="000000000000" w:firstRow="0" w:lastRow="0" w:firstColumn="0" w:lastColumn="0" w:oddVBand="0" w:evenVBand="0" w:oddHBand="0" w:evenHBand="0" w:firstRowFirstColumn="0" w:firstRowLastColumn="0" w:lastRowFirstColumn="0" w:lastRowLastColumn="0"/>
-            </w:pPr>
-          </w:p>
-        </w:tc>
-        <w:tc>
-          <w:tcPr>
-            <w:tcW w:w="1407" w:type="dxa"/>
-          </w:tcPr>
-          <w:p>
-            <w:pPr>
-              <w:keepNext/>
-              <w:jc w:val="center"/>
-              <w:cnfStyle w:val="000000000000" w:firstRow="0" w:lastRow="0" w:firstColumn="0" w:lastColumn="0" w:oddVBand="0" w:evenVBand="0" w:oddHBand="0" w:evenHBand="0" w:firstRowFirstColumn="0" w:firstRowLastColumn="0" w:lastRowFirstColumn="0" w:lastRowLastColumn="0"/>
-            </w:pPr>
-          </w:p>
-        </w:tc>
-        <w:tc>
-          <w:tcPr>
-            <w:tcW w:w="1689" w:type="dxa"/>
-          </w:tcPr>
-          <w:p>
-            <w:pPr>
-              <w:keepNext/>
-              <w:jc w:val="center"/>
-              <w:cnfStyle w:val="000000000000" w:firstRow="0" w:lastRow="0" w:firstColumn="0" w:lastColumn="0" w:oddVBand="0" w:evenVBand="0" w:oddHBand="0" w:evenHBand="0" w:firstRowFirstColumn="0" w:firstRowLastColumn="0" w:lastRowFirstColumn="0" w:lastRowLastColumn="0"/>
-            </w:pPr>
-          </w:p>
-        </w:tc>
-      </w:tr>
     </w:tbl>
     <w:p>
       <w:pPr>
@@ -3467,14 +3549,27 @@
       <w:r>
         <w:t xml:space="preserve">Tabela </w:t>
       </w:r>
-      <w:fldSimple w:instr=" SEQ Tabela \* ARABIC ">
-        <w:r>
-          <w:rPr>
-            <w:noProof/>
-          </w:rPr>
-          <w:t>3</w:t>
-        </w:r>
-      </w:fldSimple>
+      <w:r>
+        <w:fldChar w:fldCharType="begin"/>
+      </w:r>
+      <w:r>
+        <w:instrText xml:space="preserve"> SEQ Tabela \* ARABIC </w:instrText>
+      </w:r>
+      <w:r>
+        <w:fldChar w:fldCharType="separate"/>
+      </w:r>
+      <w:r>
+        <w:rPr>
+          <w:noProof/>
+        </w:rPr>
+        <w:t>3</w:t>
+      </w:r>
+      <w:r>
+        <w:rPr>
+          <w:noProof/>
+        </w:rPr>
+        <w:fldChar w:fldCharType="end"/>
+      </w:r>
       <w:r>
         <w:t xml:space="preserve"> </w:t>
       </w:r>
@@ -3502,15 +3597,18 @@
         <w:t>Requisitos Não Funcionais de Segurança</w:t>
       </w:r>
     </w:p>
-    <w:p/>
     <w:p>
       <w:r>
-        <w:t>&lt;Contextualização de requisitos não funcionais de segurança a implementar&gt;</w:t>
-      </w:r>
-    </w:p>
-    <w:p>
-      <w:r>
-        <w:t>&lt;etapa II – marcar com um X na coluna “Implementado”&gt;</w:t>
+        <w:t xml:space="preserve">Os requisitos não funcionais de usabilidade </w:t>
+      </w:r>
+      <w:r>
+        <w:t>representam</w:t>
+      </w:r>
+      <w:r>
+        <w:t xml:space="preserve"> uma descrição de características que o sistema deve ter</w:t>
+      </w:r>
+      <w:r>
+        <w:t xml:space="preserve"> para fornecer proteção de informação de todos que o usam.</w:t>
       </w:r>
     </w:p>
     <w:p/>
@@ -3744,7 +3842,13 @@
               <w:cnfStyle w:val="000000100000" w:firstRow="0" w:lastRow="0" w:firstColumn="0" w:lastColumn="0" w:oddVBand="0" w:evenVBand="0" w:oddHBand="1" w:evenHBand="0" w:firstRowFirstColumn="0" w:firstRowLastColumn="0" w:lastRowFirstColumn="0" w:lastRowLastColumn="0"/>
             </w:pPr>
             <w:r>
-              <w:t>O sistema deve ser capaz de cifrar a chave pública do cliente.</w:t>
+              <w:t xml:space="preserve">O sistema deve </w:t>
+            </w:r>
+            <w:r>
+              <w:t>encriptar todas as mensagens</w:t>
+            </w:r>
+            <w:r>
+              <w:t>.</w:t>
             </w:r>
           </w:p>
         </w:tc>
@@ -3792,10 +3896,17 @@
           </w:tcPr>
           <w:p>
             <w:pPr>
+              <w:jc w:val="left"/>
               <w:cnfStyle w:val="000000000000" w:firstRow="0" w:lastRow="0" w:firstColumn="0" w:lastColumn="0" w:oddVBand="0" w:evenVBand="0" w:oddHBand="0" w:evenHBand="0" w:firstRowFirstColumn="0" w:firstRowLastColumn="0" w:lastRowFirstColumn="0" w:lastRowLastColumn="0"/>
             </w:pPr>
             <w:r>
-              <w:t>O sistema deve verificar se a chave simétrica do cliente é válida.</w:t>
+              <w:t xml:space="preserve">O sistema deve </w:t>
+            </w:r>
+            <w:r>
+              <w:t>proteger os dados dos utilizadores</w:t>
+            </w:r>
+            <w:r>
+              <w:t>.</w:t>
             </w:r>
           </w:p>
         </w:tc>
@@ -3836,14 +3947,27 @@
       <w:r>
         <w:t xml:space="preserve">Tabela </w:t>
       </w:r>
-      <w:fldSimple w:instr=" SEQ Tabela \* ARABIC ">
-        <w:r>
-          <w:rPr>
-            <w:noProof/>
-          </w:rPr>
-          <w:t>4</w:t>
-        </w:r>
-      </w:fldSimple>
+      <w:r>
+        <w:fldChar w:fldCharType="begin"/>
+      </w:r>
+      <w:r>
+        <w:instrText xml:space="preserve"> SEQ Tabela \* ARABIC </w:instrText>
+      </w:r>
+      <w:r>
+        <w:fldChar w:fldCharType="separate"/>
+      </w:r>
+      <w:r>
+        <w:rPr>
+          <w:noProof/>
+        </w:rPr>
+        <w:t>4</w:t>
+      </w:r>
+      <w:r>
+        <w:rPr>
+          <w:noProof/>
+        </w:rPr>
+        <w:fldChar w:fldCharType="end"/>
+      </w:r>
       <w:r>
         <w:t xml:space="preserve"> </w:t>
       </w:r>
@@ -3870,21 +3994,18 @@
         <w:t xml:space="preserve">Requisitos Não Funcionais de Eficiência </w:t>
       </w:r>
     </w:p>
-    <w:p/>
     <w:p>
       <w:r>
-        <w:t>&lt;Contextualização de requisitos não funcionais de eficiência</w:t>
-      </w:r>
-      <w:r>
-        <w:t xml:space="preserve"> </w:t>
-      </w:r>
-      <w:r>
-        <w:t>a implementar&gt;</w:t>
-      </w:r>
-    </w:p>
-    <w:p>
-      <w:r>
-        <w:t>&lt;etapa II – marcar com um X na coluna “Implementado”&gt;</w:t>
+        <w:t xml:space="preserve">Os requisitos não funcionais de usabilidade </w:t>
+      </w:r>
+      <w:r>
+        <w:t>representam</w:t>
+      </w:r>
+      <w:r>
+        <w:t xml:space="preserve"> uma descrição de características que o sistema deve ter</w:t>
+      </w:r>
+      <w:r>
+        <w:t xml:space="preserve"> para oferecer uma experiência fluida, onde tempos de resposta e memoria utilizada são muito importantes.</w:t>
       </w:r>
     </w:p>
     <w:p/>
@@ -4217,14 +4338,27 @@
       <w:r>
         <w:t xml:space="preserve">Tabela </w:t>
       </w:r>
-      <w:fldSimple w:instr=" SEQ Tabela \* ARABIC ">
-        <w:r>
-          <w:rPr>
-            <w:noProof/>
-          </w:rPr>
-          <w:t>5</w:t>
-        </w:r>
-      </w:fldSimple>
+      <w:r>
+        <w:fldChar w:fldCharType="begin"/>
+      </w:r>
+      <w:r>
+        <w:instrText xml:space="preserve"> SEQ Tabela \* ARABIC </w:instrText>
+      </w:r>
+      <w:r>
+        <w:fldChar w:fldCharType="separate"/>
+      </w:r>
+      <w:r>
+        <w:rPr>
+          <w:noProof/>
+        </w:rPr>
+        <w:t>5</w:t>
+      </w:r>
+      <w:r>
+        <w:rPr>
+          <w:noProof/>
+        </w:rPr>
+        <w:fldChar w:fldCharType="end"/>
+      </w:r>
       <w:r>
         <w:t xml:space="preserve"> </w:t>
       </w:r>
@@ -4253,21 +4387,24 @@
         <w:pStyle w:val="Ttulo4"/>
       </w:pPr>
       <w:r>
+        <w:lastRenderedPageBreak/>
         <w:t>Requisitos Não Funcionais de Disponibilidade</w:t>
-      </w:r>
-    </w:p>
-    <w:p/>
-    <w:p>
-      <w:r>
-        <w:t>&lt;Contextualização de requisitos não funcionais de disponibilidade a implementar&gt;</w:t>
       </w:r>
     </w:p>
     <w:p>
       <w:r>
-        <w:t>&lt;etapa II – marcar com um X na coluna “Implementado”&gt;</w:t>
+        <w:t xml:space="preserve">Os requisitos não funcionais de usabilidade </w:t>
+      </w:r>
+      <w:r>
+        <w:t>representam</w:t>
+      </w:r>
+      <w:r>
+        <w:t xml:space="preserve"> </w:t>
+      </w:r>
+      <w:r>
+        <w:t>o a disponibilidade do sistema, ou seja, as horas a que funciona e caso haja alguma falha, quanto tempo demoraria para reparar essa falha.</w:t>
       </w:r>
     </w:p>
-    <w:p/>
     <w:tbl>
       <w:tblPr>
         <w:tblStyle w:val="SimplesTabela1"/>
@@ -4287,7 +4424,7 @@
         <w:tc>
           <w:tcPr>
             <w:cnfStyle w:val="001000000000" w:firstRow="0" w:lastRow="0" w:firstColumn="1" w:lastColumn="0" w:oddVBand="0" w:evenVBand="0" w:oddHBand="0" w:evenHBand="0" w:firstRowFirstColumn="0" w:firstRowLastColumn="0" w:lastRowFirstColumn="0" w:lastRowLastColumn="0"/>
-            <w:tcW w:w="1387" w:type="dxa"/>
+            <w:tcW w:w="1319" w:type="dxa"/>
             <w:shd w:val="clear" w:color="auto" w:fill="C00000"/>
           </w:tcPr>
           <w:p>
@@ -4307,7 +4444,7 @@
         </w:tc>
         <w:tc>
           <w:tcPr>
-            <w:tcW w:w="5365" w:type="dxa"/>
+            <w:tcW w:w="4980" w:type="dxa"/>
             <w:shd w:val="clear" w:color="auto" w:fill="C00000"/>
           </w:tcPr>
           <w:p>
@@ -4328,7 +4465,7 @@
         </w:tc>
         <w:tc>
           <w:tcPr>
-            <w:tcW w:w="1422" w:type="dxa"/>
+            <w:tcW w:w="1406" w:type="dxa"/>
             <w:shd w:val="clear" w:color="auto" w:fill="C00000"/>
           </w:tcPr>
           <w:p>
@@ -4349,7 +4486,7 @@
         </w:tc>
         <w:tc>
           <w:tcPr>
-            <w:tcW w:w="1220" w:type="dxa"/>
+            <w:tcW w:w="1689" w:type="dxa"/>
             <w:shd w:val="clear" w:color="auto" w:fill="C00000"/>
           </w:tcPr>
           <w:p>
@@ -4376,7 +4513,7 @@
         <w:tc>
           <w:tcPr>
             <w:cnfStyle w:val="001000000000" w:firstRow="0" w:lastRow="0" w:firstColumn="1" w:lastColumn="0" w:oddVBand="0" w:evenVBand="0" w:oddHBand="0" w:evenHBand="0" w:firstRowFirstColumn="0" w:firstRowLastColumn="0" w:lastRowFirstColumn="0" w:lastRowLastColumn="0"/>
-            <w:tcW w:w="1387" w:type="dxa"/>
+            <w:tcW w:w="1319" w:type="dxa"/>
           </w:tcPr>
           <w:p>
             <w:r>
@@ -4386,7 +4523,7 @@
         </w:tc>
         <w:tc>
           <w:tcPr>
-            <w:tcW w:w="5365" w:type="dxa"/>
+            <w:tcW w:w="4980" w:type="dxa"/>
           </w:tcPr>
           <w:p>
             <w:pPr>
@@ -4411,7 +4548,7 @@
         </w:tc>
         <w:tc>
           <w:tcPr>
-            <w:tcW w:w="1422" w:type="dxa"/>
+            <w:tcW w:w="1406" w:type="dxa"/>
           </w:tcPr>
           <w:p>
             <w:pPr>
@@ -4425,7 +4562,7 @@
         </w:tc>
         <w:tc>
           <w:tcPr>
-            <w:tcW w:w="1220" w:type="dxa"/>
+            <w:tcW w:w="1689" w:type="dxa"/>
           </w:tcPr>
           <w:p>
             <w:pPr>
@@ -4439,7 +4576,7 @@
         <w:tc>
           <w:tcPr>
             <w:cnfStyle w:val="001000000000" w:firstRow="0" w:lastRow="0" w:firstColumn="1" w:lastColumn="0" w:oddVBand="0" w:evenVBand="0" w:oddHBand="0" w:evenHBand="0" w:firstRowFirstColumn="0" w:firstRowLastColumn="0" w:lastRowFirstColumn="0" w:lastRowLastColumn="0"/>
-            <w:tcW w:w="1387" w:type="dxa"/>
+            <w:tcW w:w="1319" w:type="dxa"/>
           </w:tcPr>
           <w:p>
             <w:r>
@@ -4449,7 +4586,7 @@
         </w:tc>
         <w:tc>
           <w:tcPr>
-            <w:tcW w:w="5365" w:type="dxa"/>
+            <w:tcW w:w="4980" w:type="dxa"/>
           </w:tcPr>
           <w:p>
             <w:pPr>
@@ -4462,7 +4599,7 @@
         </w:tc>
         <w:tc>
           <w:tcPr>
-            <w:tcW w:w="1422" w:type="dxa"/>
+            <w:tcW w:w="1406" w:type="dxa"/>
           </w:tcPr>
           <w:p>
             <w:pPr>
@@ -4476,97 +4613,10 @@
         </w:tc>
         <w:tc>
           <w:tcPr>
-            <w:tcW w:w="1220" w:type="dxa"/>
-          </w:tcPr>
-          <w:p>
-            <w:pPr>
-              <w:jc w:val="center"/>
-              <w:cnfStyle w:val="000000000000" w:firstRow="0" w:lastRow="0" w:firstColumn="0" w:lastColumn="0" w:oddVBand="0" w:evenVBand="0" w:oddHBand="0" w:evenHBand="0" w:firstRowFirstColumn="0" w:firstRowLastColumn="0" w:lastRowFirstColumn="0" w:lastRowLastColumn="0"/>
-            </w:pPr>
-          </w:p>
-        </w:tc>
-      </w:tr>
-      <w:tr>
-        <w:trPr>
-          <w:cnfStyle w:val="000000100000" w:firstRow="0" w:lastRow="0" w:firstColumn="0" w:lastColumn="0" w:oddVBand="0" w:evenVBand="0" w:oddHBand="1" w:evenHBand="0" w:firstRowFirstColumn="0" w:firstRowLastColumn="0" w:lastRowFirstColumn="0" w:lastRowLastColumn="0"/>
-        </w:trPr>
-        <w:tc>
-          <w:tcPr>
-            <w:cnfStyle w:val="001000000000" w:firstRow="0" w:lastRow="0" w:firstColumn="1" w:lastColumn="0" w:oddVBand="0" w:evenVBand="0" w:oddHBand="0" w:evenHBand="0" w:firstRowFirstColumn="0" w:firstRowLastColumn="0" w:lastRowFirstColumn="0" w:lastRowLastColumn="0"/>
-            <w:tcW w:w="1387" w:type="dxa"/>
-          </w:tcPr>
-          <w:p/>
-        </w:tc>
-        <w:tc>
-          <w:tcPr>
-            <w:tcW w:w="5365" w:type="dxa"/>
-          </w:tcPr>
-          <w:p>
-            <w:pPr>
-              <w:cnfStyle w:val="000000100000" w:firstRow="0" w:lastRow="0" w:firstColumn="0" w:lastColumn="0" w:oddVBand="0" w:evenVBand="0" w:oddHBand="1" w:evenHBand="0" w:firstRowFirstColumn="0" w:firstRowLastColumn="0" w:lastRowFirstColumn="0" w:lastRowLastColumn="0"/>
-            </w:pPr>
-          </w:p>
-        </w:tc>
-        <w:tc>
-          <w:tcPr>
-            <w:tcW w:w="1422" w:type="dxa"/>
-          </w:tcPr>
-          <w:p>
-            <w:pPr>
-              <w:jc w:val="center"/>
-              <w:cnfStyle w:val="000000100000" w:firstRow="0" w:lastRow="0" w:firstColumn="0" w:lastColumn="0" w:oddVBand="0" w:evenVBand="0" w:oddHBand="1" w:evenHBand="0" w:firstRowFirstColumn="0" w:firstRowLastColumn="0" w:lastRowFirstColumn="0" w:lastRowLastColumn="0"/>
-            </w:pPr>
-          </w:p>
-        </w:tc>
-        <w:tc>
-          <w:tcPr>
-            <w:tcW w:w="1220" w:type="dxa"/>
-          </w:tcPr>
-          <w:p>
-            <w:pPr>
-              <w:jc w:val="center"/>
-              <w:cnfStyle w:val="000000100000" w:firstRow="0" w:lastRow="0" w:firstColumn="0" w:lastColumn="0" w:oddVBand="0" w:evenVBand="0" w:oddHBand="1" w:evenHBand="0" w:firstRowFirstColumn="0" w:firstRowLastColumn="0" w:lastRowFirstColumn="0" w:lastRowLastColumn="0"/>
-            </w:pPr>
-          </w:p>
-        </w:tc>
-      </w:tr>
-      <w:tr>
-        <w:tc>
-          <w:tcPr>
-            <w:cnfStyle w:val="001000000000" w:firstRow="0" w:lastRow="0" w:firstColumn="1" w:lastColumn="0" w:oddVBand="0" w:evenVBand="0" w:oddHBand="0" w:evenHBand="0" w:firstRowFirstColumn="0" w:firstRowLastColumn="0" w:lastRowFirstColumn="0" w:lastRowLastColumn="0"/>
-            <w:tcW w:w="1387" w:type="dxa"/>
-          </w:tcPr>
-          <w:p/>
-        </w:tc>
-        <w:tc>
-          <w:tcPr>
-            <w:tcW w:w="5365" w:type="dxa"/>
-          </w:tcPr>
-          <w:p>
-            <w:pPr>
-              <w:cnfStyle w:val="000000000000" w:firstRow="0" w:lastRow="0" w:firstColumn="0" w:lastColumn="0" w:oddVBand="0" w:evenVBand="0" w:oddHBand="0" w:evenHBand="0" w:firstRowFirstColumn="0" w:firstRowLastColumn="0" w:lastRowFirstColumn="0" w:lastRowLastColumn="0"/>
-            </w:pPr>
-          </w:p>
-        </w:tc>
-        <w:tc>
-          <w:tcPr>
-            <w:tcW w:w="1422" w:type="dxa"/>
-          </w:tcPr>
-          <w:p>
-            <w:pPr>
-              <w:keepNext/>
-              <w:jc w:val="center"/>
-              <w:cnfStyle w:val="000000000000" w:firstRow="0" w:lastRow="0" w:firstColumn="0" w:lastColumn="0" w:oddVBand="0" w:evenVBand="0" w:oddHBand="0" w:evenHBand="0" w:firstRowFirstColumn="0" w:firstRowLastColumn="0" w:lastRowFirstColumn="0" w:lastRowLastColumn="0"/>
-            </w:pPr>
-          </w:p>
-        </w:tc>
-        <w:tc>
-          <w:tcPr>
-            <w:tcW w:w="1220" w:type="dxa"/>
-          </w:tcPr>
-          <w:p>
-            <w:pPr>
-              <w:keepNext/>
+            <w:tcW w:w="1689" w:type="dxa"/>
+          </w:tcPr>
+          <w:p>
+            <w:pPr>
               <w:jc w:val="center"/>
               <w:cnfStyle w:val="000000000000" w:firstRow="0" w:lastRow="0" w:firstColumn="0" w:lastColumn="0" w:oddVBand="0" w:evenVBand="0" w:oddHBand="0" w:evenHBand="0" w:firstRowFirstColumn="0" w:firstRowLastColumn="0" w:lastRowFirstColumn="0" w:lastRowLastColumn="0"/>
             </w:pPr>
@@ -4582,14 +4632,27 @@
       <w:r>
         <w:t xml:space="preserve">Tabela </w:t>
       </w:r>
-      <w:fldSimple w:instr=" SEQ Tabela \* ARABIC ">
-        <w:r>
-          <w:rPr>
-            <w:noProof/>
-          </w:rPr>
-          <w:t>6</w:t>
-        </w:r>
-      </w:fldSimple>
+      <w:r>
+        <w:fldChar w:fldCharType="begin"/>
+      </w:r>
+      <w:r>
+        <w:instrText xml:space="preserve"> SEQ Tabela \* ARABIC </w:instrText>
+      </w:r>
+      <w:r>
+        <w:fldChar w:fldCharType="separate"/>
+      </w:r>
+      <w:r>
+        <w:rPr>
+          <w:noProof/>
+        </w:rPr>
+        <w:t>6</w:t>
+      </w:r>
+      <w:r>
+        <w:rPr>
+          <w:noProof/>
+        </w:rPr>
+        <w:fldChar w:fldCharType="end"/>
+      </w:r>
       <w:r>
         <w:t xml:space="preserve"> </w:t>
       </w:r>
@@ -4597,44 +4660,27 @@
         <w:t>Requisitos Não Funcionais de Disponibilidade</w:t>
       </w:r>
       <w:bookmarkEnd w:id="10"/>
+      <w:r>
+        <w:br w:type="page"/>
+      </w:r>
     </w:p>
     <w:p/>
     <w:p>
       <w:pPr>
-        <w:spacing w:after="160" w:line="259" w:lineRule="auto"/>
-        <w:jc w:val="left"/>
-      </w:pPr>
-      <w:r>
-        <w:br w:type="page"/>
-      </w:r>
-    </w:p>
-    <w:p/>
-    <w:p>
-      <w:pPr>
         <w:pStyle w:val="Ttulo4"/>
       </w:pPr>
       <w:r>
         <w:t>Requisitos Não Funcionais de Ambiente</w:t>
-      </w:r>
-    </w:p>
-    <w:p/>
-    <w:p>
-      <w:r>
-        <w:t>&lt;Contextualização de requisitos não funcionais de ambiente</w:t>
-      </w:r>
-      <w:r>
-        <w:t xml:space="preserve"> </w:t>
-      </w:r>
-      <w:r>
-        <w:t>a implementar&gt;</w:t>
       </w:r>
     </w:p>
     <w:p>
       <w:r>
-        <w:t>&lt;etapa II – marcar com um X na coluna “Implementado”&gt;</w:t>
+        <w:t xml:space="preserve">Os requisitos não funcionais de usabilidade representam </w:t>
+      </w:r>
+      <w:r>
+        <w:t>o sistema operativo em que o sistema irá funcionar</w:t>
       </w:r>
     </w:p>
-    <w:p/>
     <w:tbl>
       <w:tblPr>
         <w:tblStyle w:val="SimplesTabela1"/>
@@ -4655,7 +4701,7 @@
         <w:tc>
           <w:tcPr>
             <w:cnfStyle w:val="001000000000" w:firstRow="0" w:lastRow="0" w:firstColumn="1" w:lastColumn="0" w:oddVBand="0" w:evenVBand="0" w:oddHBand="0" w:evenHBand="0" w:firstRowFirstColumn="0" w:firstRowLastColumn="0" w:lastRowFirstColumn="0" w:lastRowLastColumn="0"/>
-            <w:tcW w:w="1413" w:type="dxa"/>
+            <w:tcW w:w="1359" w:type="dxa"/>
             <w:shd w:val="clear" w:color="auto" w:fill="C00000"/>
           </w:tcPr>
           <w:p>
@@ -4675,7 +4721,7 @@
         </w:tc>
         <w:tc>
           <w:tcPr>
-            <w:tcW w:w="5692" w:type="dxa"/>
+            <w:tcW w:w="5333" w:type="dxa"/>
             <w:shd w:val="clear" w:color="auto" w:fill="C00000"/>
           </w:tcPr>
           <w:p>
@@ -4696,7 +4742,7 @@
         </w:tc>
         <w:tc>
           <w:tcPr>
-            <w:tcW w:w="1275" w:type="dxa"/>
+            <w:tcW w:w="1274" w:type="dxa"/>
             <w:shd w:val="clear" w:color="auto" w:fill="C00000"/>
           </w:tcPr>
           <w:p>
@@ -4717,7 +4763,7 @@
         </w:tc>
         <w:tc>
           <w:tcPr>
-            <w:tcW w:w="1275" w:type="dxa"/>
+            <w:tcW w:w="1689" w:type="dxa"/>
             <w:shd w:val="clear" w:color="auto" w:fill="C00000"/>
           </w:tcPr>
           <w:p>
@@ -4745,7 +4791,7 @@
         <w:tc>
           <w:tcPr>
             <w:cnfStyle w:val="001000000000" w:firstRow="0" w:lastRow="0" w:firstColumn="1" w:lastColumn="0" w:oddVBand="0" w:evenVBand="0" w:oddHBand="0" w:evenHBand="0" w:firstRowFirstColumn="0" w:firstRowLastColumn="0" w:lastRowFirstColumn="0" w:lastRowLastColumn="0"/>
-            <w:tcW w:w="1413" w:type="dxa"/>
+            <w:tcW w:w="1359" w:type="dxa"/>
           </w:tcPr>
           <w:p>
             <w:r>
@@ -4755,7 +4801,7 @@
         </w:tc>
         <w:tc>
           <w:tcPr>
-            <w:tcW w:w="5692" w:type="dxa"/>
+            <w:tcW w:w="5333" w:type="dxa"/>
           </w:tcPr>
           <w:p>
             <w:pPr>
@@ -4768,7 +4814,7 @@
         </w:tc>
         <w:tc>
           <w:tcPr>
-            <w:tcW w:w="1275" w:type="dxa"/>
+            <w:tcW w:w="1274" w:type="dxa"/>
           </w:tcPr>
           <w:p>
             <w:pPr>
@@ -4782,7 +4828,7 @@
         </w:tc>
         <w:tc>
           <w:tcPr>
-            <w:tcW w:w="1275" w:type="dxa"/>
+            <w:tcW w:w="1689" w:type="dxa"/>
           </w:tcPr>
           <w:p>
             <w:pPr>
@@ -4799,7 +4845,7 @@
         <w:tc>
           <w:tcPr>
             <w:cnfStyle w:val="001000000000" w:firstRow="0" w:lastRow="0" w:firstColumn="1" w:lastColumn="0" w:oddVBand="0" w:evenVBand="0" w:oddHBand="0" w:evenHBand="0" w:firstRowFirstColumn="0" w:firstRowLastColumn="0" w:lastRowFirstColumn="0" w:lastRowLastColumn="0"/>
-            <w:tcW w:w="1413" w:type="dxa"/>
+            <w:tcW w:w="1359" w:type="dxa"/>
           </w:tcPr>
           <w:p>
             <w:r>
@@ -4809,7 +4855,7 @@
         </w:tc>
         <w:tc>
           <w:tcPr>
-            <w:tcW w:w="5692" w:type="dxa"/>
+            <w:tcW w:w="5333" w:type="dxa"/>
           </w:tcPr>
           <w:p>
             <w:pPr>
@@ -4829,7 +4875,7 @@
         </w:tc>
         <w:tc>
           <w:tcPr>
-            <w:tcW w:w="1275" w:type="dxa"/>
+            <w:tcW w:w="1274" w:type="dxa"/>
           </w:tcPr>
           <w:p>
             <w:pPr>
@@ -4843,101 +4889,10 @@
         </w:tc>
         <w:tc>
           <w:tcPr>
-            <w:tcW w:w="1275" w:type="dxa"/>
-          </w:tcPr>
-          <w:p>
-            <w:pPr>
-              <w:jc w:val="center"/>
-              <w:cnfStyle w:val="000000000000" w:firstRow="0" w:lastRow="0" w:firstColumn="0" w:lastColumn="0" w:oddVBand="0" w:evenVBand="0" w:oddHBand="0" w:evenHBand="0" w:firstRowFirstColumn="0" w:firstRowLastColumn="0" w:lastRowFirstColumn="0" w:lastRowLastColumn="0"/>
-            </w:pPr>
-          </w:p>
-        </w:tc>
-      </w:tr>
-      <w:tr>
-        <w:trPr>
-          <w:cnfStyle w:val="000000100000" w:firstRow="0" w:lastRow="0" w:firstColumn="0" w:lastColumn="0" w:oddVBand="0" w:evenVBand="0" w:oddHBand="1" w:evenHBand="0" w:firstRowFirstColumn="0" w:firstRowLastColumn="0" w:lastRowFirstColumn="0" w:lastRowLastColumn="0"/>
-          <w:trHeight w:val="454"/>
-        </w:trPr>
-        <w:tc>
-          <w:tcPr>
-            <w:cnfStyle w:val="001000000000" w:firstRow="0" w:lastRow="0" w:firstColumn="1" w:lastColumn="0" w:oddVBand="0" w:evenVBand="0" w:oddHBand="0" w:evenHBand="0" w:firstRowFirstColumn="0" w:firstRowLastColumn="0" w:lastRowFirstColumn="0" w:lastRowLastColumn="0"/>
-            <w:tcW w:w="1413" w:type="dxa"/>
-          </w:tcPr>
-          <w:p/>
-        </w:tc>
-        <w:tc>
-          <w:tcPr>
-            <w:tcW w:w="5692" w:type="dxa"/>
-          </w:tcPr>
-          <w:p>
-            <w:pPr>
-              <w:cnfStyle w:val="000000100000" w:firstRow="0" w:lastRow="0" w:firstColumn="0" w:lastColumn="0" w:oddVBand="0" w:evenVBand="0" w:oddHBand="1" w:evenHBand="0" w:firstRowFirstColumn="0" w:firstRowLastColumn="0" w:lastRowFirstColumn="0" w:lastRowLastColumn="0"/>
-            </w:pPr>
-          </w:p>
-        </w:tc>
-        <w:tc>
-          <w:tcPr>
-            <w:tcW w:w="1275" w:type="dxa"/>
-          </w:tcPr>
-          <w:p>
-            <w:pPr>
-              <w:jc w:val="center"/>
-              <w:cnfStyle w:val="000000100000" w:firstRow="0" w:lastRow="0" w:firstColumn="0" w:lastColumn="0" w:oddVBand="0" w:evenVBand="0" w:oddHBand="1" w:evenHBand="0" w:firstRowFirstColumn="0" w:firstRowLastColumn="0" w:lastRowFirstColumn="0" w:lastRowLastColumn="0"/>
-            </w:pPr>
-          </w:p>
-        </w:tc>
-        <w:tc>
-          <w:tcPr>
-            <w:tcW w:w="1275" w:type="dxa"/>
-          </w:tcPr>
-          <w:p>
-            <w:pPr>
-              <w:jc w:val="center"/>
-              <w:cnfStyle w:val="000000100000" w:firstRow="0" w:lastRow="0" w:firstColumn="0" w:lastColumn="0" w:oddVBand="0" w:evenVBand="0" w:oddHBand="1" w:evenHBand="0" w:firstRowFirstColumn="0" w:firstRowLastColumn="0" w:lastRowFirstColumn="0" w:lastRowLastColumn="0"/>
-            </w:pPr>
-          </w:p>
-        </w:tc>
-      </w:tr>
-      <w:tr>
-        <w:trPr>
-          <w:trHeight w:val="444"/>
-        </w:trPr>
-        <w:tc>
-          <w:tcPr>
-            <w:cnfStyle w:val="001000000000" w:firstRow="0" w:lastRow="0" w:firstColumn="1" w:lastColumn="0" w:oddVBand="0" w:evenVBand="0" w:oddHBand="0" w:evenHBand="0" w:firstRowFirstColumn="0" w:firstRowLastColumn="0" w:lastRowFirstColumn="0" w:lastRowLastColumn="0"/>
-            <w:tcW w:w="1413" w:type="dxa"/>
-          </w:tcPr>
-          <w:p/>
-        </w:tc>
-        <w:tc>
-          <w:tcPr>
-            <w:tcW w:w="5692" w:type="dxa"/>
-          </w:tcPr>
-          <w:p>
-            <w:pPr>
-              <w:cnfStyle w:val="000000000000" w:firstRow="0" w:lastRow="0" w:firstColumn="0" w:lastColumn="0" w:oddVBand="0" w:evenVBand="0" w:oddHBand="0" w:evenHBand="0" w:firstRowFirstColumn="0" w:firstRowLastColumn="0" w:lastRowFirstColumn="0" w:lastRowLastColumn="0"/>
-            </w:pPr>
-          </w:p>
-        </w:tc>
-        <w:tc>
-          <w:tcPr>
-            <w:tcW w:w="1275" w:type="dxa"/>
-          </w:tcPr>
-          <w:p>
-            <w:pPr>
-              <w:keepNext/>
-              <w:jc w:val="center"/>
-              <w:cnfStyle w:val="000000000000" w:firstRow="0" w:lastRow="0" w:firstColumn="0" w:lastColumn="0" w:oddVBand="0" w:evenVBand="0" w:oddHBand="0" w:evenHBand="0" w:firstRowFirstColumn="0" w:firstRowLastColumn="0" w:lastRowFirstColumn="0" w:lastRowLastColumn="0"/>
-            </w:pPr>
-          </w:p>
-        </w:tc>
-        <w:tc>
-          <w:tcPr>
-            <w:tcW w:w="1275" w:type="dxa"/>
-          </w:tcPr>
-          <w:p>
-            <w:pPr>
-              <w:keepNext/>
+            <w:tcW w:w="1689" w:type="dxa"/>
+          </w:tcPr>
+          <w:p>
+            <w:pPr>
               <w:jc w:val="center"/>
               <w:cnfStyle w:val="000000000000" w:firstRow="0" w:lastRow="0" w:firstColumn="0" w:lastColumn="0" w:oddVBand="0" w:evenVBand="0" w:oddHBand="0" w:evenHBand="0" w:firstRowFirstColumn="0" w:firstRowLastColumn="0" w:lastRowFirstColumn="0" w:lastRowLastColumn="0"/>
             </w:pPr>
@@ -4953,14 +4908,27 @@
       <w:r>
         <w:t xml:space="preserve">Tabela </w:t>
       </w:r>
-      <w:fldSimple w:instr=" SEQ Tabela \* ARABIC ">
-        <w:r>
-          <w:rPr>
-            <w:noProof/>
-          </w:rPr>
-          <w:t>7</w:t>
-        </w:r>
-      </w:fldSimple>
+      <w:r>
+        <w:fldChar w:fldCharType="begin"/>
+      </w:r>
+      <w:r>
+        <w:instrText xml:space="preserve"> SEQ Tabela \* ARABIC </w:instrText>
+      </w:r>
+      <w:r>
+        <w:fldChar w:fldCharType="separate"/>
+      </w:r>
+      <w:r>
+        <w:rPr>
+          <w:noProof/>
+        </w:rPr>
+        <w:t>7</w:t>
+      </w:r>
+      <w:r>
+        <w:rPr>
+          <w:noProof/>
+        </w:rPr>
+        <w:fldChar w:fldCharType="end"/>
+      </w:r>
       <w:r>
         <w:t xml:space="preserve"> </w:t>
       </w:r>
@@ -4995,24 +4963,25 @@
         <w:t>Requisitos Não Funcionais de Desenvolvimento</w:t>
       </w:r>
     </w:p>
-    <w:p/>
     <w:p>
       <w:r>
-        <w:t>&lt;Contextualização de requisitos não funcionais de desenvolvimento</w:t>
-      </w:r>
-      <w:r>
-        <w:t xml:space="preserve"> </w:t>
-      </w:r>
-      <w:r>
-        <w:t>a implementar&gt;</w:t>
+        <w:t xml:space="preserve">Os requisitos não funcionais de usabilidade representam </w:t>
+      </w:r>
+      <w:r>
+        <w:t xml:space="preserve">as ferramentas e </w:t>
+      </w:r>
+      <w:proofErr w:type="spellStart"/>
+      <w:r>
+        <w:t>frameworks</w:t>
+      </w:r>
+      <w:proofErr w:type="spellEnd"/>
+      <w:r>
+        <w:t xml:space="preserve"> utilizados para </w:t>
+      </w:r>
+      <w:r>
+        <w:t>o desenvolvimento do sistema</w:t>
       </w:r>
     </w:p>
-    <w:p>
-      <w:r>
-        <w:t>&lt;etapa II – marcar com um X na coluna “Implementado”&gt;</w:t>
-      </w:r>
-    </w:p>
-    <w:p/>
     <w:tbl>
       <w:tblPr>
         <w:tblStyle w:val="SimplesTabela1"/>
@@ -5491,14 +5460,27 @@
       <w:r>
         <w:t xml:space="preserve">Tabela </w:t>
       </w:r>
-      <w:fldSimple w:instr=" SEQ Tabela \* ARABIC ">
-        <w:r>
-          <w:rPr>
-            <w:noProof/>
-          </w:rPr>
-          <w:t>8</w:t>
-        </w:r>
-      </w:fldSimple>
+      <w:r>
+        <w:fldChar w:fldCharType="begin"/>
+      </w:r>
+      <w:r>
+        <w:instrText xml:space="preserve"> SEQ Tabela \* ARABIC </w:instrText>
+      </w:r>
+      <w:r>
+        <w:fldChar w:fldCharType="separate"/>
+      </w:r>
+      <w:r>
+        <w:rPr>
+          <w:noProof/>
+        </w:rPr>
+        <w:t>8</w:t>
+      </w:r>
+      <w:r>
+        <w:rPr>
+          <w:noProof/>
+        </w:rPr>
+        <w:fldChar w:fldCharType="end"/>
+      </w:r>
       <w:r>
         <w:t xml:space="preserve"> </w:t>
       </w:r>
@@ -5536,6 +5518,9 @@
     </w:p>
     <w:p>
       <w:r>
+        <w:rPr>
+          <w:noProof/>
+        </w:rPr>
         <w:drawing>
           <wp:inline distT="0" distB="0" distL="0" distR="0" wp14:anchorId="6C5E8F0B" wp14:editId="42DFC359">
             <wp:extent cx="5971540" cy="3317240"/>
@@ -5595,15 +5580,18 @@
             <v:path o:extrusionok="f" gradientshapeok="t" o:connecttype="rect"/>
             <o:lock v:ext="edit" aspectratio="t"/>
           </v:shapetype>
-          <v:shape id="_x0000_i1031" type="#_x0000_t75" style="width:469.8pt;height:259.8pt" o:ole="">
+          <v:shape id="_x0000_i1025" type="#_x0000_t75" style="width:469.8pt;height:259.8pt" o:ole="">
             <v:imagedata r:id="rId16" o:title=""/>
           </v:shape>
-          <o:OLEObject Type="Embed" ProgID="Paint.Picture" ShapeID="_x0000_i1031" DrawAspect="Content" ObjectID="_1712135965" r:id="rId17"/>
+          <o:OLEObject Type="Embed" ProgID="Paint.Picture" ShapeID="_x0000_i1025" DrawAspect="Content" ObjectID="_1712254064" r:id="rId17"/>
         </w:object>
       </w:r>
     </w:p>
     <w:p>
       <w:r>
+        <w:rPr>
+          <w:noProof/>
+        </w:rPr>
         <w:lastRenderedPageBreak/>
         <w:drawing>
           <wp:inline distT="0" distB="0" distL="0" distR="0" wp14:anchorId="70D4B71C" wp14:editId="2B81A7D5">
@@ -8601,16 +8589,25 @@
 </file>
 
 <file path=customXml/item1.xml><?xml version="1.0" encoding="utf-8"?>
-<b:Sources xmlns:b="http://schemas.openxmlformats.org/officeDocument/2006/bibliography" xmlns="http://schemas.openxmlformats.org/officeDocument/2006/bibliography" SelectedStyle="/APASixthEditionOfficeOnline.xsl" StyleName="APA" Version="6"/>
-</file>
-
-<file path=customXml/item2.xml><?xml version="1.0" encoding="utf-8"?>
 <p:properties xmlns:p="http://schemas.microsoft.com/office/2006/metadata/properties" xmlns:xsi="http://www.w3.org/2001/XMLSchema-instance" xmlns:pc="http://schemas.microsoft.com/office/infopath/2007/PartnerControls">
   <documentManagement/>
 </p:properties>
 </file>
 
+<file path=customXml/item2.xml><?xml version="1.0" encoding="utf-8"?>
+<b:Sources xmlns:b="http://schemas.openxmlformats.org/officeDocument/2006/bibliography" xmlns="http://schemas.openxmlformats.org/officeDocument/2006/bibliography" SelectedStyle="/APASixthEditionOfficeOnline.xsl" StyleName="APA" Version="6"/>
+</file>
+
 <file path=customXml/item3.xml><?xml version="1.0" encoding="utf-8"?>
+<?mso-contentType ?>
+<FormTemplates xmlns="http://schemas.microsoft.com/sharepoint/v3/contenttype/forms">
+  <Display>DocumentLibraryForm</Display>
+  <Edit>DocumentLibraryForm</Edit>
+  <New>DocumentLibraryForm</New>
+</FormTemplates>
+</file>
+
+<file path=customXml/item4.xml><?xml version="1.0" encoding="utf-8"?>
 <ct:contentTypeSchema xmlns:ct="http://schemas.microsoft.com/office/2006/metadata/contentType" xmlns:ma="http://schemas.microsoft.com/office/2006/metadata/properties/metaAttributes" ct:_="" ma:_="" ma:contentTypeName="Documento" ma:contentTypeID="0x0101003F8ECAAF88AFCB4AB1D806FDE394FD03" ma:contentTypeVersion="7" ma:contentTypeDescription="Criar um novo documento." ma:contentTypeScope="" ma:versionID="798687853898f8ed54c489be77f9a2ad">
   <xsd:schema xmlns:xsd="http://www.w3.org/2001/XMLSchema" xmlns:xs="http://www.w3.org/2001/XMLSchema" xmlns:p="http://schemas.microsoft.com/office/2006/metadata/properties" xmlns:ns2="52a6887f-9537-4a34-8793-b765f13d0873" targetNamespace="http://schemas.microsoft.com/office/2006/metadata/properties" ma:root="true" ma:fieldsID="68a63200760ff0df8e2889a3ca50214f" ns2:_="">
     <xsd:import namespace="52a6887f-9537-4a34-8793-b765f13d0873"/>
@@ -8774,24 +8771,7 @@
 </ct:contentTypeSchema>
 </file>
 
-<file path=customXml/item4.xml><?xml version="1.0" encoding="utf-8"?>
-<?mso-contentType ?>
-<FormTemplates xmlns="http://schemas.microsoft.com/sharepoint/v3/contenttype/forms">
-  <Display>DocumentLibraryForm</Display>
-  <Edit>DocumentLibraryForm</Edit>
-  <New>DocumentLibraryForm</New>
-</FormTemplates>
-</file>
-
 <file path=customXml/itemProps1.xml><?xml version="1.0" encoding="utf-8"?>
-<ds:datastoreItem xmlns:ds="http://schemas.openxmlformats.org/officeDocument/2006/customXml" ds:itemID="{19617398-908E-4614-909E-0F810C8F0377}">
-  <ds:schemaRefs>
-    <ds:schemaRef ds:uri="http://schemas.openxmlformats.org/officeDocument/2006/bibliography"/>
-  </ds:schemaRefs>
-</ds:datastoreItem>
-</file>
-
-<file path=customXml/itemProps2.xml><?xml version="1.0" encoding="utf-8"?>
 <ds:datastoreItem xmlns:ds="http://schemas.openxmlformats.org/officeDocument/2006/customXml" ds:itemID="{0D05F977-E0EB-4BDE-9CCC-35AE7F3468D1}">
   <ds:schemaRefs>
     <ds:schemaRef ds:uri="http://schemas.microsoft.com/office/2006/metadata/properties"/>
@@ -8800,7 +8780,23 @@
 </ds:datastoreItem>
 </file>
 
+<file path=customXml/itemProps2.xml><?xml version="1.0" encoding="utf-8"?>
+<ds:datastoreItem xmlns:ds="http://schemas.openxmlformats.org/officeDocument/2006/customXml" ds:itemID="{19617398-908E-4614-909E-0F810C8F0377}">
+  <ds:schemaRefs>
+    <ds:schemaRef ds:uri="http://schemas.openxmlformats.org/officeDocument/2006/bibliography"/>
+  </ds:schemaRefs>
+</ds:datastoreItem>
+</file>
+
 <file path=customXml/itemProps3.xml><?xml version="1.0" encoding="utf-8"?>
+<ds:datastoreItem xmlns:ds="http://schemas.openxmlformats.org/officeDocument/2006/customXml" ds:itemID="{3049E901-D460-4040-BE52-BFB2CA5EF0CE}">
+  <ds:schemaRefs>
+    <ds:schemaRef ds:uri="http://schemas.microsoft.com/sharepoint/v3/contenttype/forms"/>
+  </ds:schemaRefs>
+</ds:datastoreItem>
+</file>
+
+<file path=customXml/itemProps4.xml><?xml version="1.0" encoding="utf-8"?>
 <ds:datastoreItem xmlns:ds="http://schemas.openxmlformats.org/officeDocument/2006/customXml" ds:itemID="{4E47A284-D0FB-4EA5-B440-9D7D3810D8E5}">
   <ds:schemaRefs>
     <ds:schemaRef ds:uri="http://schemas.microsoft.com/office/2006/metadata/contentType"/>
@@ -8816,12 +8812,4 @@
     <ds:schemaRef ds:uri="http://schemas.microsoft.com/internal/obd"/>
   </ds:schemaRefs>
 </ds:datastoreItem>
-</file>
-
-<file path=customXml/itemProps4.xml><?xml version="1.0" encoding="utf-8"?>
-<ds:datastoreItem xmlns:ds="http://schemas.openxmlformats.org/officeDocument/2006/customXml" ds:itemID="{3049E901-D460-4040-BE52-BFB2CA5EF0CE}">
-  <ds:schemaRefs>
-    <ds:schemaRef ds:uri="http://schemas.microsoft.com/sharepoint/v3/contenttype/forms"/>
-  </ds:schemaRefs>
-</ds:datastoreItem>
 </file>
</xml_diff>